<commit_message>
Agregamos final de trimeste III
</commit_message>
<xml_diff>
--- a/Segundo trimestre/Casos de uso extendido.docx
+++ b/Segundo trimestre/Casos de uso extendido.docx
@@ -2527,8 +2527,8 @@
         <w:tblLook w:val="04A0" w:firstRow="1" w:lastRow="0" w:firstColumn="1" w:lastColumn="0" w:noHBand="0" w:noVBand="1"/>
       </w:tblPr>
       <w:tblGrid>
-        <w:gridCol w:w="4531"/>
-        <w:gridCol w:w="4805"/>
+        <w:gridCol w:w="4521"/>
+        <w:gridCol w:w="4575"/>
       </w:tblGrid>
       <w:tr>
         <w:trPr>
@@ -2587,66 +2587,79 @@
               <w:rPr>
                 <w:noProof/>
               </w:rPr>
-              <w:drawing>
-                <wp:anchor distT="0" distB="0" distL="114300" distR="114300" simplePos="0" relativeHeight="251669504" behindDoc="0" locked="0" layoutInCell="1" allowOverlap="1" wp14:anchorId="011F839D" wp14:editId="08F6CEE9">
-                  <wp:simplePos x="0" y="0"/>
-                  <wp:positionH relativeFrom="column">
-                    <wp:posOffset>-5080</wp:posOffset>
-                  </wp:positionH>
-                  <wp:positionV relativeFrom="paragraph">
-                    <wp:posOffset>142660</wp:posOffset>
-                  </wp:positionV>
-                  <wp:extent cx="5781675" cy="2639060"/>
-                  <wp:effectExtent l="0" t="0" r="9525" b="8890"/>
-                  <wp:wrapThrough wrapText="bothSides">
-                    <wp:wrapPolygon edited="0">
-                      <wp:start x="0" y="0"/>
-                      <wp:lineTo x="0" y="21517"/>
-                      <wp:lineTo x="21564" y="21517"/>
-                      <wp:lineTo x="21564" y="0"/>
-                      <wp:lineTo x="0" y="0"/>
-                    </wp:wrapPolygon>
-                  </wp:wrapThrough>
-                  <wp:docPr id="5" name="Imagen 5"/>
-                  <wp:cNvGraphicFramePr>
-                    <a:graphicFrameLocks xmlns:a="http://schemas.openxmlformats.org/drawingml/2006/main" noChangeAspect="1"/>
-                  </wp:cNvGraphicFramePr>
-                  <a:graphic xmlns:a="http://schemas.openxmlformats.org/drawingml/2006/main">
-                    <a:graphicData uri="http://schemas.openxmlformats.org/drawingml/2006/picture">
-                      <pic:pic xmlns:pic="http://schemas.openxmlformats.org/drawingml/2006/picture">
-                        <pic:nvPicPr>
-                          <pic:cNvPr id="1" name=""/>
-                          <pic:cNvPicPr/>
-                        </pic:nvPicPr>
-                        <pic:blipFill>
-                          <a:blip r:embed="rId7">
-                            <a:extLst>
-                              <a:ext uri="{28A0092B-C50C-407E-A947-70E740481C1C}">
-                                <a14:useLocalDpi xmlns:a14="http://schemas.microsoft.com/office/drawing/2010/main" val="0"/>
-                              </a:ext>
-                            </a:extLst>
-                          </a:blip>
-                          <a:stretch>
-                            <a:fillRect/>
-                          </a:stretch>
-                        </pic:blipFill>
-                        <pic:spPr>
-                          <a:xfrm>
-                            <a:off x="0" y="0"/>
-                            <a:ext cx="5781675" cy="2639060"/>
-                          </a:xfrm>
-                          <a:prstGeom prst="rect">
-                            <a:avLst/>
-                          </a:prstGeom>
-                        </pic:spPr>
-                      </pic:pic>
-                    </a:graphicData>
-                  </a:graphic>
-                  <wp14:sizeRelV relativeFrom="margin">
-                    <wp14:pctHeight>0</wp14:pctHeight>
-                  </wp14:sizeRelV>
-                </wp:anchor>
-              </w:drawing>
+              <mc:AlternateContent>
+                <mc:Choice Requires="wps">
+                  <w:drawing>
+                    <wp:anchor distT="0" distB="0" distL="114300" distR="114300" simplePos="0" relativeHeight="251672576" behindDoc="1" locked="0" layoutInCell="1" allowOverlap="1" wp14:anchorId="31EB9BD8" wp14:editId="59C9D588">
+                      <wp:simplePos x="0" y="0"/>
+                      <wp:positionH relativeFrom="column">
+                        <wp:posOffset>127000</wp:posOffset>
+                      </wp:positionH>
+                      <wp:positionV relativeFrom="paragraph">
+                        <wp:posOffset>8890</wp:posOffset>
+                      </wp:positionV>
+                      <wp:extent cx="5486400" cy="2724150"/>
+                      <wp:effectExtent l="0" t="0" r="19050" b="19050"/>
+                      <wp:wrapTight wrapText="bothSides">
+                        <wp:wrapPolygon edited="0">
+                          <wp:start x="0" y="0"/>
+                          <wp:lineTo x="0" y="21600"/>
+                          <wp:lineTo x="21600" y="21600"/>
+                          <wp:lineTo x="21600" y="0"/>
+                          <wp:lineTo x="0" y="0"/>
+                        </wp:wrapPolygon>
+                      </wp:wrapTight>
+                      <wp:docPr id="2" name="Rectángulo 2"/>
+                      <wp:cNvGraphicFramePr/>
+                      <a:graphic xmlns:a="http://schemas.openxmlformats.org/drawingml/2006/main">
+                        <a:graphicData uri="http://schemas.microsoft.com/office/word/2010/wordprocessingShape">
+                          <wps:wsp>
+                            <wps:cNvSpPr/>
+                            <wps:spPr>
+                              <a:xfrm>
+                                <a:off x="0" y="0"/>
+                                <a:ext cx="5486400" cy="2724150"/>
+                              </a:xfrm>
+                              <a:prstGeom prst="rect">
+                                <a:avLst/>
+                              </a:prstGeom>
+                            </wps:spPr>
+                            <wps:style>
+                              <a:lnRef idx="2">
+                                <a:schemeClr val="accent1">
+                                  <a:shade val="50000"/>
+                                </a:schemeClr>
+                              </a:lnRef>
+                              <a:fillRef idx="1">
+                                <a:schemeClr val="accent1"/>
+                              </a:fillRef>
+                              <a:effectRef idx="0">
+                                <a:schemeClr val="accent1"/>
+                              </a:effectRef>
+                              <a:fontRef idx="minor">
+                                <a:schemeClr val="lt1"/>
+                              </a:fontRef>
+                            </wps:style>
+                            <wps:bodyPr rot="0" spcFirstLastPara="0" vertOverflow="overflow" horzOverflow="overflow" vert="horz" wrap="square" lIns="91440" tIns="45720" rIns="91440" bIns="45720" numCol="1" spcCol="0" rtlCol="0" fromWordArt="0" anchor="ctr" anchorCtr="0" forceAA="0" compatLnSpc="1">
+                              <a:prstTxWarp prst="textNoShape">
+                                <a:avLst/>
+                              </a:prstTxWarp>
+                              <a:noAutofit/>
+                            </wps:bodyPr>
+                          </wps:wsp>
+                        </a:graphicData>
+                      </a:graphic>
+                    </wp:anchor>
+                  </w:drawing>
+                </mc:Choice>
+                <mc:Fallback>
+                  <w:pict>
+                    <v:rect w14:anchorId="19E46A69" id="Rectángulo 2" o:spid="_x0000_s1026" style="position:absolute;margin-left:10pt;margin-top:.7pt;width:6in;height:214.5pt;z-index:-251643904;visibility:visible;mso-wrap-style:square;mso-wrap-distance-left:9pt;mso-wrap-distance-top:0;mso-wrap-distance-right:9pt;mso-wrap-distance-bottom:0;mso-position-horizontal:absolute;mso-position-horizontal-relative:text;mso-position-vertical:absolute;mso-position-vertical-relative:text;v-text-anchor:middle" o:gfxdata="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" fillcolor="#4472c4 [3204]" strokecolor="#1f3763 [1604]" strokeweight="1pt">
+                      <w10:wrap type="tight"/>
+                    </v:rect>
+                  </w:pict>
+                </mc:Fallback>
+              </mc:AlternateContent>
             </w:r>
           </w:p>
         </w:tc>
@@ -3122,69 +3135,79 @@
               <w:rPr>
                 <w:noProof/>
               </w:rPr>
-              <w:drawing>
-                <wp:anchor distT="0" distB="0" distL="114300" distR="114300" simplePos="0" relativeHeight="251664384" behindDoc="0" locked="0" layoutInCell="1" allowOverlap="1" wp14:anchorId="30DC6709" wp14:editId="18610FDB">
-                  <wp:simplePos x="0" y="0"/>
-                  <wp:positionH relativeFrom="column">
-                    <wp:posOffset>635</wp:posOffset>
-                  </wp:positionH>
-                  <wp:positionV relativeFrom="paragraph">
-                    <wp:posOffset>86360</wp:posOffset>
-                  </wp:positionV>
-                  <wp:extent cx="5781675" cy="2771775"/>
-                  <wp:effectExtent l="0" t="0" r="9525" b="0"/>
-                  <wp:wrapThrough wrapText="bothSides">
-                    <wp:wrapPolygon edited="0">
-                      <wp:start x="0" y="0"/>
-                      <wp:lineTo x="0" y="21526"/>
-                      <wp:lineTo x="21564" y="21526"/>
-                      <wp:lineTo x="21564" y="0"/>
-                      <wp:lineTo x="0" y="0"/>
-                    </wp:wrapPolygon>
-                  </wp:wrapThrough>
-                  <wp:docPr id="15" name="Imagen 15"/>
-                  <wp:cNvGraphicFramePr>
-                    <a:graphicFrameLocks xmlns:a="http://schemas.openxmlformats.org/drawingml/2006/main" noChangeAspect="1"/>
-                  </wp:cNvGraphicFramePr>
-                  <a:graphic xmlns:a="http://schemas.openxmlformats.org/drawingml/2006/main">
-                    <a:graphicData uri="http://schemas.openxmlformats.org/drawingml/2006/picture">
-                      <pic:pic xmlns:pic="http://schemas.openxmlformats.org/drawingml/2006/picture">
-                        <pic:nvPicPr>
-                          <pic:cNvPr id="1" name=""/>
-                          <pic:cNvPicPr/>
-                        </pic:nvPicPr>
-                        <pic:blipFill>
-                          <a:blip r:embed="rId7">
-                            <a:extLst>
-                              <a:ext uri="{28A0092B-C50C-407E-A947-70E740481C1C}">
-                                <a14:useLocalDpi xmlns:a14="http://schemas.microsoft.com/office/drawing/2010/main" val="0"/>
-                              </a:ext>
-                            </a:extLst>
-                          </a:blip>
-                          <a:stretch>
-                            <a:fillRect/>
-                          </a:stretch>
-                        </pic:blipFill>
-                        <pic:spPr>
-                          <a:xfrm>
-                            <a:off x="0" y="0"/>
-                            <a:ext cx="5781675" cy="2771775"/>
-                          </a:xfrm>
-                          <a:prstGeom prst="rect">
-                            <a:avLst/>
-                          </a:prstGeom>
-                        </pic:spPr>
-                      </pic:pic>
-                    </a:graphicData>
-                  </a:graphic>
-                  <wp14:sizeRelH relativeFrom="margin">
-                    <wp14:pctWidth>0</wp14:pctWidth>
-                  </wp14:sizeRelH>
-                  <wp14:sizeRelV relativeFrom="margin">
-                    <wp14:pctHeight>0</wp14:pctHeight>
-                  </wp14:sizeRelV>
-                </wp:anchor>
-              </w:drawing>
+              <mc:AlternateContent>
+                <mc:Choice Requires="wps">
+                  <w:drawing>
+                    <wp:anchor distT="0" distB="0" distL="114300" distR="114300" simplePos="0" relativeHeight="251670528" behindDoc="1" locked="0" layoutInCell="1" allowOverlap="1" wp14:anchorId="48697104" wp14:editId="4578E41B">
+                      <wp:simplePos x="0" y="0"/>
+                      <wp:positionH relativeFrom="column">
+                        <wp:posOffset>162560</wp:posOffset>
+                      </wp:positionH>
+                      <wp:positionV relativeFrom="paragraph">
+                        <wp:posOffset>144145</wp:posOffset>
+                      </wp:positionV>
+                      <wp:extent cx="5486400" cy="2724150"/>
+                      <wp:effectExtent l="0" t="0" r="19050" b="19050"/>
+                      <wp:wrapTight wrapText="bothSides">
+                        <wp:wrapPolygon edited="0">
+                          <wp:start x="0" y="0"/>
+                          <wp:lineTo x="0" y="21600"/>
+                          <wp:lineTo x="21600" y="21600"/>
+                          <wp:lineTo x="21600" y="0"/>
+                          <wp:lineTo x="0" y="0"/>
+                        </wp:wrapPolygon>
+                      </wp:wrapTight>
+                      <wp:docPr id="1" name="Rectángulo 1"/>
+                      <wp:cNvGraphicFramePr/>
+                      <a:graphic xmlns:a="http://schemas.openxmlformats.org/drawingml/2006/main">
+                        <a:graphicData uri="http://schemas.microsoft.com/office/word/2010/wordprocessingShape">
+                          <wps:wsp>
+                            <wps:cNvSpPr/>
+                            <wps:spPr>
+                              <a:xfrm>
+                                <a:off x="0" y="0"/>
+                                <a:ext cx="5486400" cy="2724150"/>
+                              </a:xfrm>
+                              <a:prstGeom prst="rect">
+                                <a:avLst/>
+                              </a:prstGeom>
+                            </wps:spPr>
+                            <wps:style>
+                              <a:lnRef idx="2">
+                                <a:schemeClr val="accent1">
+                                  <a:shade val="50000"/>
+                                </a:schemeClr>
+                              </a:lnRef>
+                              <a:fillRef idx="1">
+                                <a:schemeClr val="accent1"/>
+                              </a:fillRef>
+                              <a:effectRef idx="0">
+                                <a:schemeClr val="accent1"/>
+                              </a:effectRef>
+                              <a:fontRef idx="minor">
+                                <a:schemeClr val="lt1"/>
+                              </a:fontRef>
+                            </wps:style>
+                            <wps:bodyPr rot="0" spcFirstLastPara="0" vertOverflow="overflow" horzOverflow="overflow" vert="horz" wrap="square" lIns="91440" tIns="45720" rIns="91440" bIns="45720" numCol="1" spcCol="0" rtlCol="0" fromWordArt="0" anchor="ctr" anchorCtr="0" forceAA="0" compatLnSpc="1">
+                              <a:prstTxWarp prst="textNoShape">
+                                <a:avLst/>
+                              </a:prstTxWarp>
+                              <a:noAutofit/>
+                            </wps:bodyPr>
+                          </wps:wsp>
+                        </a:graphicData>
+                      </a:graphic>
+                    </wp:anchor>
+                  </w:drawing>
+                </mc:Choice>
+                <mc:Fallback>
+                  <w:pict>
+                    <v:rect w14:anchorId="48DF37B1" id="Rectángulo 1" o:spid="_x0000_s1026" style="position:absolute;margin-left:12.8pt;margin-top:11.35pt;width:6in;height:214.5pt;z-index:-251645952;visibility:visible;mso-wrap-style:square;mso-wrap-distance-left:9pt;mso-wrap-distance-top:0;mso-wrap-distance-right:9pt;mso-wrap-distance-bottom:0;mso-position-horizontal:absolute;mso-position-horizontal-relative:text;mso-position-vertical:absolute;mso-position-vertical-relative:text;v-text-anchor:middle" o:gfxdata="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" fillcolor="#4472c4 [3204]" strokecolor="#1f3763 [1604]" strokeweight="1pt">
+                      <w10:wrap type="tight"/>
+                    </v:rect>
+                  </w:pict>
+                </mc:Fallback>
+              </mc:AlternateContent>
             </w:r>
           </w:p>
         </w:tc>
@@ -11205,14 +11228,7 @@
                 <w:sz w:val="24"/>
                 <w:szCs w:val="24"/>
               </w:rPr>
-              <w:t xml:space="preserve"> </w:t>
-            </w:r>
-            <w:r>
-              <w:rPr>
-                <w:sz w:val="24"/>
-                <w:szCs w:val="24"/>
-              </w:rPr>
-              <w:t xml:space="preserve">Permite </w:t>
+              <w:t xml:space="preserve"> Permite </w:t>
             </w:r>
             <w:r>
               <w:rPr>
@@ -11518,21 +11534,7 @@
                 <w:sz w:val="24"/>
                 <w:szCs w:val="24"/>
               </w:rPr>
-              <w:t xml:space="preserve">El sistema le indica al </w:t>
-            </w:r>
-            <w:r>
-              <w:rPr>
-                <w:sz w:val="24"/>
-                <w:szCs w:val="24"/>
-              </w:rPr>
-              <w:t>mesero</w:t>
-            </w:r>
-            <w:r>
-              <w:rPr>
-                <w:sz w:val="24"/>
-                <w:szCs w:val="24"/>
-              </w:rPr>
-              <w:t xml:space="preserve"> cuales son los pedidos que ha registrado el mesero.</w:t>
+              <w:t>El sistema le indica al mesero cuales son los pedidos que ha registrado el mesero.</w:t>
             </w:r>
           </w:p>
           <w:p>
@@ -12304,15 +12306,7 @@
                 <w:sz w:val="28"/>
                 <w:szCs w:val="28"/>
               </w:rPr>
-              <w:t>ASOS DE USO EXTENDIDO 2</w:t>
-            </w:r>
-            <w:r>
-              <w:rPr>
-                <w:noProof/>
-                <w:sz w:val="28"/>
-                <w:szCs w:val="28"/>
-              </w:rPr>
-              <w:t>4</w:t>
+              <w:t>ASOS DE USO EXTENDIDO 24</w:t>
             </w:r>
             <w:r>
               <w:rPr>
@@ -12320,15 +12314,7 @@
                 <w:sz w:val="40"/>
                 <w:szCs w:val="40"/>
               </w:rPr>
-              <w:t xml:space="preserve">                                CUE</w:t>
-            </w:r>
-            <w:r>
-              <w:rPr>
-                <w:noProof/>
-                <w:sz w:val="40"/>
-                <w:szCs w:val="40"/>
-              </w:rPr>
-              <w:t>24</w:t>
+              <w:t xml:space="preserve">                                CUE24</w:t>
             </w:r>
           </w:p>
         </w:tc>
@@ -12697,21 +12683,7 @@
                 <w:sz w:val="24"/>
                 <w:szCs w:val="24"/>
               </w:rPr>
-              <w:t xml:space="preserve">El Mesero de clic en botón </w:t>
-            </w:r>
-            <w:r>
-              <w:rPr>
-                <w:sz w:val="24"/>
-                <w:szCs w:val="24"/>
-              </w:rPr>
-              <w:t>registrar pedidos</w:t>
-            </w:r>
-            <w:r>
-              <w:rPr>
-                <w:sz w:val="24"/>
-                <w:szCs w:val="24"/>
-              </w:rPr>
-              <w:t>.</w:t>
+              <w:t>El Mesero de clic en botón registrar pedidos.</w:t>
             </w:r>
           </w:p>
           <w:p>
@@ -12733,14 +12705,7 @@
                 <w:sz w:val="24"/>
                 <w:szCs w:val="24"/>
               </w:rPr>
-              <w:t xml:space="preserve">EL sistema le muestra al </w:t>
-            </w:r>
-            <w:r>
-              <w:rPr>
-                <w:sz w:val="24"/>
-                <w:szCs w:val="24"/>
-              </w:rPr>
-              <w:t>mesero un formulario para registrar pedido</w:t>
+              <w:t>EL sistema le muestra al mesero un formulario para registrar pedido</w:t>
             </w:r>
           </w:p>
           <w:p>
@@ -12762,14 +12727,7 @@
                 <w:sz w:val="24"/>
                 <w:szCs w:val="24"/>
               </w:rPr>
-              <w:t xml:space="preserve">El </w:t>
-            </w:r>
-            <w:r>
-              <w:rPr>
-                <w:sz w:val="24"/>
-                <w:szCs w:val="24"/>
-              </w:rPr>
-              <w:t>mesero puede registrar todos los productos y promociones que estén en stock</w:t>
+              <w:t>El mesero puede registrar todos los productos y promociones que estén en stock</w:t>
             </w:r>
           </w:p>
           <w:p>
@@ -12791,14 +12749,7 @@
                 <w:sz w:val="24"/>
                 <w:szCs w:val="24"/>
               </w:rPr>
-              <w:t xml:space="preserve">El </w:t>
-            </w:r>
-            <w:r>
-              <w:rPr>
-                <w:sz w:val="24"/>
-                <w:szCs w:val="24"/>
-              </w:rPr>
-              <w:t>mesero elige los productos y arma su pedido</w:t>
+              <w:t>El mesero elige los productos y arma su pedido</w:t>
             </w:r>
           </w:p>
           <w:p>
@@ -12842,14 +12793,7 @@
                 <w:sz w:val="24"/>
                 <w:szCs w:val="24"/>
               </w:rPr>
-              <w:t xml:space="preserve">El </w:t>
-            </w:r>
-            <w:r>
-              <w:rPr>
-                <w:sz w:val="24"/>
-                <w:szCs w:val="24"/>
-              </w:rPr>
-              <w:t>sistema guarda los cambios realizados en el sistema por el mesero</w:t>
+              <w:t>El sistema guarda los cambios realizados en el sistema por el mesero</w:t>
             </w:r>
           </w:p>
           <w:p>
@@ -13018,15 +12962,7 @@
                 <w:sz w:val="28"/>
                 <w:szCs w:val="28"/>
               </w:rPr>
-              <w:t>ASOS DE USO EXTENDIDO 2</w:t>
-            </w:r>
-            <w:r>
-              <w:rPr>
-                <w:noProof/>
-                <w:sz w:val="28"/>
-                <w:szCs w:val="28"/>
-              </w:rPr>
-              <w:t>5</w:t>
+              <w:t>ASOS DE USO EXTENDIDO 25</w:t>
             </w:r>
             <w:r>
               <w:rPr>
@@ -13034,15 +12970,7 @@
                 <w:sz w:val="40"/>
                 <w:szCs w:val="40"/>
               </w:rPr>
-              <w:t xml:space="preserve">                                CUE2</w:t>
-            </w:r>
-            <w:r>
-              <w:rPr>
-                <w:noProof/>
-                <w:sz w:val="40"/>
-                <w:szCs w:val="40"/>
-              </w:rPr>
-              <w:t>5</w:t>
+              <w:t xml:space="preserve">                                CUE25</w:t>
             </w:r>
           </w:p>
         </w:tc>
@@ -13157,21 +13085,7 @@
                 <w:sz w:val="24"/>
                 <w:szCs w:val="24"/>
               </w:rPr>
-              <w:t>En este caso de uso el Mesero interactúa con el botón “</w:t>
-            </w:r>
-            <w:r>
-              <w:rPr>
-                <w:sz w:val="24"/>
-                <w:szCs w:val="24"/>
-              </w:rPr>
-              <w:t>Confirmar pedido</w:t>
-            </w:r>
-            <w:r>
-              <w:rPr>
-                <w:sz w:val="24"/>
-                <w:szCs w:val="24"/>
-              </w:rPr>
-              <w:t xml:space="preserve">”, </w:t>
+              <w:t xml:space="preserve">En este caso de uso el Mesero interactúa con el botón “Confirmar pedido”, </w:t>
             </w:r>
           </w:p>
           <w:p>
@@ -13411,21 +13325,7 @@
                 <w:sz w:val="24"/>
                 <w:szCs w:val="24"/>
               </w:rPr>
-              <w:t xml:space="preserve">El Mesero de clic en botón </w:t>
-            </w:r>
-            <w:r>
-              <w:rPr>
-                <w:sz w:val="24"/>
-                <w:szCs w:val="24"/>
-              </w:rPr>
-              <w:t>Confirmar pedido</w:t>
-            </w:r>
-            <w:r>
-              <w:rPr>
-                <w:sz w:val="24"/>
-                <w:szCs w:val="24"/>
-              </w:rPr>
-              <w:t>.</w:t>
+              <w:t>El Mesero de clic en botón Confirmar pedido.</w:t>
             </w:r>
           </w:p>
           <w:p>
@@ -13447,14 +13347,7 @@
                 <w:sz w:val="24"/>
                 <w:szCs w:val="24"/>
               </w:rPr>
-              <w:t xml:space="preserve">El </w:t>
-            </w:r>
-            <w:r>
-              <w:rPr>
-                <w:sz w:val="24"/>
-                <w:szCs w:val="24"/>
-              </w:rPr>
-              <w:t>sistema le muestra los pedidos registrados por el mesero</w:t>
+              <w:t>El sistema le muestra los pedidos registrados por el mesero</w:t>
             </w:r>
           </w:p>
           <w:p>
@@ -13476,14 +13369,7 @@
                 <w:sz w:val="24"/>
                 <w:szCs w:val="24"/>
               </w:rPr>
-              <w:t xml:space="preserve">El </w:t>
-            </w:r>
-            <w:r>
-              <w:rPr>
-                <w:sz w:val="24"/>
-                <w:szCs w:val="24"/>
-              </w:rPr>
-              <w:t>mesero elige el pedido que desea confirmar.</w:t>
+              <w:t>El mesero elige el pedido que desea confirmar.</w:t>
             </w:r>
           </w:p>
           <w:p>
@@ -13720,15 +13606,7 @@
                 <w:sz w:val="40"/>
                 <w:szCs w:val="40"/>
               </w:rPr>
-              <w:t xml:space="preserve">                                CUE2</w:t>
-            </w:r>
-            <w:r>
-              <w:rPr>
-                <w:noProof/>
-                <w:sz w:val="40"/>
-                <w:szCs w:val="40"/>
-              </w:rPr>
-              <w:t>6</w:t>
+              <w:t xml:space="preserve">                                CUE26</w:t>
             </w:r>
           </w:p>
         </w:tc>
@@ -13821,78 +13699,29 @@
                 <w:sz w:val="24"/>
                 <w:szCs w:val="24"/>
               </w:rPr>
-              <w:t xml:space="preserve"> </w:t>
-            </w:r>
-            <w:r>
-              <w:rPr>
-                <w:sz w:val="24"/>
-                <w:szCs w:val="24"/>
-              </w:rPr>
-              <w:t xml:space="preserve">Permite </w:t>
-            </w:r>
-            <w:r>
-              <w:rPr>
-                <w:sz w:val="24"/>
-                <w:szCs w:val="24"/>
-              </w:rPr>
-              <w:t xml:space="preserve">al </w:t>
-            </w:r>
-            <w:r>
-              <w:rPr>
-                <w:sz w:val="24"/>
-                <w:szCs w:val="24"/>
-              </w:rPr>
-              <w:t>domiciliario iniciar</w:t>
-            </w:r>
-            <w:r>
-              <w:rPr>
-                <w:sz w:val="24"/>
-                <w:szCs w:val="24"/>
-              </w:rPr>
-              <w:t xml:space="preserve"> sesión con el usuario creado por el Gerente</w:t>
-            </w:r>
-          </w:p>
-          <w:p>
-            <w:pPr>
-              <w:rPr>
-                <w:sz w:val="24"/>
-                <w:szCs w:val="24"/>
-              </w:rPr>
-            </w:pPr>
-            <w:r>
-              <w:rPr>
-                <w:sz w:val="24"/>
-                <w:szCs w:val="24"/>
-              </w:rPr>
-              <w:t xml:space="preserve">En este caso de uso el </w:t>
-            </w:r>
-            <w:r>
-              <w:rPr>
-                <w:sz w:val="24"/>
-                <w:szCs w:val="24"/>
-              </w:rPr>
-              <w:t xml:space="preserve">domiciliario </w:t>
-            </w:r>
-            <w:r>
-              <w:rPr>
-                <w:sz w:val="24"/>
-                <w:szCs w:val="24"/>
-              </w:rPr>
-              <w:t xml:space="preserve">interactúa con el botón llamado “Iniciar sesión”, el cual le cargara el formulario de acceso para que </w:t>
-            </w:r>
-            <w:r>
-              <w:rPr>
-                <w:sz w:val="24"/>
-                <w:szCs w:val="24"/>
-              </w:rPr>
-              <w:t>el ingrese</w:t>
-            </w:r>
-            <w:r>
-              <w:rPr>
-                <w:sz w:val="24"/>
-                <w:szCs w:val="24"/>
-              </w:rPr>
-              <w:t xml:space="preserve"> su usuario y contraseña.</w:t>
+              <w:t xml:space="preserve"> Permite </w:t>
+            </w:r>
+            <w:r>
+              <w:rPr>
+                <w:sz w:val="24"/>
+                <w:szCs w:val="24"/>
+              </w:rPr>
+              <w:t>al domiciliario iniciar sesión con el usuario creado por el Gerente</w:t>
+            </w:r>
+          </w:p>
+          <w:p>
+            <w:pPr>
+              <w:rPr>
+                <w:sz w:val="24"/>
+                <w:szCs w:val="24"/>
+              </w:rPr>
+            </w:pPr>
+            <w:r>
+              <w:rPr>
+                <w:sz w:val="24"/>
+                <w:szCs w:val="24"/>
+              </w:rPr>
+              <w:t>En este caso de uso el domiciliario interactúa con el botón llamado “Iniciar sesión”, el cual le cargara el formulario de acceso para que el ingrese su usuario y contraseña.</w:t>
             </w:r>
           </w:p>
           <w:p>
@@ -14167,21 +13996,7 @@
                 <w:sz w:val="24"/>
                 <w:szCs w:val="24"/>
               </w:rPr>
-              <w:t xml:space="preserve">El </w:t>
-            </w:r>
-            <w:r>
-              <w:rPr>
-                <w:sz w:val="24"/>
-                <w:szCs w:val="24"/>
-              </w:rPr>
-              <w:t>domiciliario</w:t>
-            </w:r>
-            <w:r>
-              <w:rPr>
-                <w:sz w:val="24"/>
-                <w:szCs w:val="24"/>
-              </w:rPr>
-              <w:t xml:space="preserve"> da clic en el botón ingresar</w:t>
+              <w:t>El domiciliario da clic en el botón ingresar</w:t>
             </w:r>
           </w:p>
           <w:p>
@@ -14225,21 +14040,7 @@
                 <w:sz w:val="24"/>
                 <w:szCs w:val="24"/>
               </w:rPr>
-              <w:t xml:space="preserve">El sistema valida que el </w:t>
-            </w:r>
-            <w:r>
-              <w:rPr>
-                <w:sz w:val="24"/>
-                <w:szCs w:val="24"/>
-              </w:rPr>
-              <w:t>Domiciliario</w:t>
-            </w:r>
-            <w:r>
-              <w:rPr>
-                <w:sz w:val="24"/>
-                <w:szCs w:val="24"/>
-              </w:rPr>
-              <w:t xml:space="preserve"> este registrado</w:t>
+              <w:t>El sistema valida que el Domiciliario este registrado</w:t>
             </w:r>
           </w:p>
           <w:p>
@@ -14305,14 +14106,7 @@
                 <w:sz w:val="24"/>
                 <w:szCs w:val="24"/>
               </w:rPr>
-              <w:t xml:space="preserve">El sistema permite el ingreso al </w:t>
-            </w:r>
-            <w:r>
-              <w:rPr>
-                <w:sz w:val="24"/>
-                <w:szCs w:val="24"/>
-              </w:rPr>
-              <w:t>Domiciliario</w:t>
+              <w:t>El sistema permite el ingreso al Domiciliario</w:t>
             </w:r>
           </w:p>
           <w:p>
@@ -14392,14 +14186,7 @@
                 <w:sz w:val="24"/>
                 <w:szCs w:val="24"/>
               </w:rPr>
-              <w:t xml:space="preserve"> elige</w:t>
-            </w:r>
-            <w:r>
-              <w:rPr>
-                <w:sz w:val="24"/>
-                <w:szCs w:val="24"/>
-              </w:rPr>
-              <w:t xml:space="preserve"> una de las opciones o cierra la sesión</w:t>
+              <w:t xml:space="preserve"> elige una de las opciones o cierra la sesión</w:t>
             </w:r>
           </w:p>
         </w:tc>
@@ -14502,15 +14289,7 @@
                 <w:sz w:val="28"/>
                 <w:szCs w:val="28"/>
               </w:rPr>
-              <w:t>ASOS DE USO EXTENDIDO 2</w:t>
-            </w:r>
-            <w:r>
-              <w:rPr>
-                <w:noProof/>
-                <w:sz w:val="28"/>
-                <w:szCs w:val="28"/>
-              </w:rPr>
-              <w:t>7</w:t>
+              <w:t>ASOS DE USO EXTENDIDO 27</w:t>
             </w:r>
             <w:r>
               <w:rPr>
@@ -14518,15 +14297,7 @@
                 <w:sz w:val="40"/>
                 <w:szCs w:val="40"/>
               </w:rPr>
-              <w:t xml:space="preserve">                                CUE2</w:t>
-            </w:r>
-            <w:r>
-              <w:rPr>
-                <w:noProof/>
-                <w:sz w:val="40"/>
-                <w:szCs w:val="40"/>
-              </w:rPr>
-              <w:t>7</w:t>
+              <w:t xml:space="preserve">                                CUE27</w:t>
             </w:r>
           </w:p>
         </w:tc>
@@ -14873,14 +14644,7 @@
                 <w:sz w:val="24"/>
                 <w:szCs w:val="24"/>
               </w:rPr>
-              <w:t>El domiciliario da c</w:t>
-            </w:r>
-            <w:r>
-              <w:rPr>
-                <w:sz w:val="24"/>
-                <w:szCs w:val="24"/>
-              </w:rPr>
-              <w:t>lic en botón de consultar estado de pedidos.</w:t>
+              <w:t>El domiciliario da clic en botón de consultar estado de pedidos.</w:t>
             </w:r>
           </w:p>
           <w:p>
@@ -15079,15 +14843,7 @@
                 <w:sz w:val="28"/>
                 <w:szCs w:val="28"/>
               </w:rPr>
-              <w:t>ASOS DE USO EXTENDIDO 2</w:t>
-            </w:r>
-            <w:r>
-              <w:rPr>
-                <w:noProof/>
-                <w:sz w:val="28"/>
-                <w:szCs w:val="28"/>
-              </w:rPr>
-              <w:t>8</w:t>
+              <w:t>ASOS DE USO EXTENDIDO 28</w:t>
             </w:r>
             <w:r>
               <w:rPr>
@@ -15095,15 +14851,7 @@
                 <w:sz w:val="40"/>
                 <w:szCs w:val="40"/>
               </w:rPr>
-              <w:t xml:space="preserve">                                CUE2</w:t>
-            </w:r>
-            <w:r>
-              <w:rPr>
-                <w:noProof/>
-                <w:sz w:val="40"/>
-                <w:szCs w:val="40"/>
-              </w:rPr>
-              <w:t>8</w:t>
+              <w:t xml:space="preserve">                                CUE28</w:t>
             </w:r>
           </w:p>
         </w:tc>
@@ -15203,14 +14951,7 @@
                 <w:sz w:val="24"/>
                 <w:szCs w:val="24"/>
               </w:rPr>
-              <w:t xml:space="preserve">ite al domiciliario </w:t>
-            </w:r>
-            <w:r>
-              <w:rPr>
-                <w:sz w:val="24"/>
-                <w:szCs w:val="24"/>
-              </w:rPr>
-              <w:t>modificar el estado del pedido</w:t>
+              <w:t>ite al domiciliario modificar el estado del pedido</w:t>
             </w:r>
           </w:p>
           <w:p>
@@ -15360,21 +15101,7 @@
                 <w:sz w:val="24"/>
                 <w:szCs w:val="24"/>
               </w:rPr>
-              <w:t xml:space="preserve">  El </w:t>
-            </w:r>
-            <w:r>
-              <w:rPr>
-                <w:sz w:val="24"/>
-                <w:szCs w:val="24"/>
-              </w:rPr>
-              <w:t>D</w:t>
-            </w:r>
-            <w:r>
-              <w:rPr>
-                <w:sz w:val="24"/>
-                <w:szCs w:val="24"/>
-              </w:rPr>
-              <w:t>omiciliario debe estar registrado en el sistema.</w:t>
+              <w:t xml:space="preserve">  El Domiciliario debe estar registrado en el sistema.</w:t>
             </w:r>
           </w:p>
           <w:p>
@@ -18118,7 +17845,7 @@
       </w:pPr>
     </w:p>
     <w:sectPr>
-      <w:headerReference w:type="default" r:id="rId8"/>
+      <w:headerReference w:type="default" r:id="rId7"/>
       <w:pgSz w:w="11906" w:h="16838"/>
       <w:pgMar w:top="1417" w:right="1701" w:bottom="1417" w:left="1701" w:header="708" w:footer="708" w:gutter="0"/>
       <w:cols w:space="708"/>

</xml_diff>